<commit_message>
Agregar información acerca de Blender
</commit_message>
<xml_diff>
--- a/Reporte_Final_desesperado.docx
+++ b/Reporte_Final_desesperado.docx
@@ -697,8 +697,16 @@
         <w:rPr>
           <w:lang w:val="es-MX"/>
         </w:rPr>
-        <w:t>// poner palabras clave :v</w:t>
-      </w:r>
+        <w:t xml:space="preserve">// poner palabras </w:t>
+      </w:r>
+      <w:proofErr w:type="gramStart"/>
+      <w:r>
+        <w:rPr>
+          <w:lang w:val="es-MX"/>
+        </w:rPr>
+        <w:t>clave :v</w:t>
+      </w:r>
+      <w:proofErr w:type="gramEnd"/>
     </w:p>
     <w:p>
       <w:pPr>
@@ -915,19 +923,7 @@
         <w:rPr>
           <w:lang w:val="es-MX"/>
         </w:rPr>
-        <w:t xml:space="preserve">la cual resalta la angustia y la locura. Sus ojos desorbitados y </w:t>
-      </w:r>
-      <w:r>
-        <w:rPr>
-          <w:lang w:val="es-MX"/>
-        </w:rPr>
-        <w:t>sus manos crispadas</w:t>
-      </w:r>
-      <w:r>
-        <w:rPr>
-          <w:lang w:val="es-MX"/>
-        </w:rPr>
-        <w:t xml:space="preserve"> plasman perfectamente el sentimiento </w:t>
+        <w:t xml:space="preserve">la cual resalta la angustia y la locura. Sus ojos desorbitados y sus manos crispadas plasman perfectamente el sentimiento </w:t>
       </w:r>
       <w:r>
         <w:rPr>
@@ -1076,25 +1072,7 @@
         <w:rPr>
           <w:lang w:val="es-MX"/>
         </w:rPr>
-        <w:t>Al permitir varios tipos de elementos, el proyecto se realizó aprovechando esta opción, por lo que utilizamos</w:t>
-      </w:r>
-      <w:r>
-        <w:rPr>
-          <w:lang w:val="es-MX"/>
-        </w:rPr>
-        <w:t xml:space="preserve"> 2 dimensiones en el caso de la pintura realizada originalmente en óleo. </w:t>
-      </w:r>
-      <w:r>
-        <w:rPr>
-          <w:lang w:val="es-MX"/>
-        </w:rPr>
-        <w:t>Fue</w:t>
-      </w:r>
-      <w:r>
-        <w:rPr>
-          <w:lang w:val="es-MX"/>
-        </w:rPr>
-        <w:t xml:space="preserve"> </w:t>
+        <w:t xml:space="preserve">Al permitir varios tipos de elementos, el proyecto se realizó aprovechando esta opción, por lo que utilizamos 2 dimensiones en el caso de la pintura realizada originalmente en óleo. Fue </w:t>
       </w:r>
       <w:r>
         <w:rPr>
@@ -1207,6 +1185,9 @@
         </w:rPr>
       </w:pPr>
       <w:r>
+        <w:rPr>
+          <w:noProof/>
+        </w:rPr>
         <w:drawing>
           <wp:inline distT="0" distB="0" distL="0" distR="0" wp14:anchorId="79E894C8" wp14:editId="6AA0BC7B">
             <wp:extent cx="1839686" cy="1121065"/>
@@ -1272,10 +1253,147 @@
       </w:pPr>
       <w:r>
         <w:rPr>
-          <w:highlight w:val="yellow"/>
-          <w:lang w:val="es-MX"/>
-        </w:rPr>
-        <w:t>Para el escenario se utilizaron elementos en 3 dimensiones, las cuales fueron desarrolladas en</w:t>
+          <w:lang w:val="es-MX"/>
+        </w:rPr>
+        <w:t>Para el escenario se utilizaron elementos en 3 dimensiones, l</w:t>
+      </w:r>
+      <w:r>
+        <w:rPr>
+          <w:lang w:val="es-MX"/>
+        </w:rPr>
+        <w:t>o</w:t>
+      </w:r>
+      <w:r>
+        <w:rPr>
+          <w:lang w:val="es-MX"/>
+        </w:rPr>
+        <w:t>s cuales fueron desarrollad</w:t>
+      </w:r>
+      <w:r>
+        <w:rPr>
+          <w:lang w:val="es-MX"/>
+        </w:rPr>
+        <w:t>o</w:t>
+      </w:r>
+      <w:r>
+        <w:rPr>
+          <w:lang w:val="es-MX"/>
+        </w:rPr>
+        <w:t xml:space="preserve">s en </w:t>
+      </w:r>
+      <w:proofErr w:type="spellStart"/>
+      <w:r>
+        <w:rPr>
+          <w:b/>
+          <w:bCs/>
+          <w:i/>
+          <w:iCs/>
+          <w:lang w:val="es-MX"/>
+        </w:rPr>
+        <w:t>Blender</w:t>
+      </w:r>
+      <w:proofErr w:type="spellEnd"/>
+      <w:r>
+        <w:rPr>
+          <w:lang w:val="es-MX"/>
+        </w:rPr>
+        <w:t xml:space="preserve"> desde cero</w:t>
+      </w:r>
+      <w:r>
+        <w:rPr>
+          <w:lang w:val="es-MX"/>
+        </w:rPr>
+        <w:t xml:space="preserve">. </w:t>
+      </w:r>
+      <w:r>
+        <w:rPr>
+          <w:lang w:val="es-MX"/>
+        </w:rPr>
+        <w:t>Éste</w:t>
+      </w:r>
+      <w:r>
+        <w:rPr>
+          <w:lang w:val="es-MX"/>
+        </w:rPr>
+        <w:t xml:space="preserve"> es un </w:t>
+      </w:r>
+      <w:r>
+        <w:rPr>
+          <w:lang w:val="es-MX"/>
+        </w:rPr>
+        <w:t xml:space="preserve">software </w:t>
+      </w:r>
+      <w:r>
+        <w:rPr>
+          <w:lang w:val="es-MX"/>
+        </w:rPr>
+        <w:t>especializado en la generación</w:t>
+      </w:r>
+      <w:r>
+        <w:rPr>
+          <w:lang w:val="es-MX"/>
+        </w:rPr>
+        <w:t xml:space="preserve"> de modelos, animaciones y renderizado en tres dimensiones</w:t>
+      </w:r>
+      <w:r>
+        <w:rPr>
+          <w:lang w:val="es-MX"/>
+        </w:rPr>
+        <w:t xml:space="preserve"> y fue la principal herramienta para realizar todos los modelos usados dentro del proyecto</w:t>
+      </w:r>
+      <w:r>
+        <w:rPr>
+          <w:lang w:val="es-MX"/>
+        </w:rPr>
+        <w:t>.</w:t>
+      </w:r>
+    </w:p>
+    <w:p>
+      <w:pPr>
+        <w:pStyle w:val="Textoindependiente"/>
+        <w:rPr>
+          <w:lang w:val="es-MX"/>
+        </w:rPr>
+      </w:pPr>
+      <w:r>
+        <w:rPr>
+          <w:lang w:val="es-MX"/>
+        </w:rPr>
+        <w:t xml:space="preserve">Se utilizó un proceso llamado </w:t>
+      </w:r>
+      <w:proofErr w:type="spellStart"/>
+      <w:r>
+        <w:rPr>
+          <w:i/>
+          <w:iCs/>
+          <w:lang w:val="es-MX"/>
+        </w:rPr>
+        <w:t>baking</w:t>
+      </w:r>
+      <w:proofErr w:type="spellEnd"/>
+      <w:r>
+        <w:rPr>
+          <w:lang w:val="es-MX"/>
+        </w:rPr>
+        <w:t xml:space="preserve">, </w:t>
+      </w:r>
+      <w:r>
+        <w:rPr>
+          <w:lang w:val="es-MX"/>
+        </w:rPr>
+        <w:t>con el cuál se le dotó de luces y sombras a las texturas de los distintos modelos</w:t>
+      </w:r>
+      <w:r>
+        <w:rPr>
+          <w:lang w:val="es-MX"/>
+        </w:rPr>
+        <w:t xml:space="preserve">. Para poder usar este método, </w:t>
+      </w:r>
+      <w:r>
+        <w:rPr>
+          <w:lang w:val="es-MX"/>
+        </w:rPr>
+        <w:t>los modelos deben de tener coordenadas UV correctas para sus texturas, además de</w:t>
       </w:r>
       <w:r>
         <w:rPr>
@@ -1283,6 +1401,496 @@
         </w:rPr>
         <w:t xml:space="preserve"> </w:t>
       </w:r>
+      <w:r>
+        <w:rPr>
+          <w:lang w:val="es-MX"/>
+        </w:rPr>
+        <w:t>construir</w:t>
+      </w:r>
+      <w:r>
+        <w:rPr>
+          <w:lang w:val="es-MX"/>
+        </w:rPr>
+        <w:t xml:space="preserve"> la escena dentro de </w:t>
+      </w:r>
+      <w:proofErr w:type="spellStart"/>
+      <w:r>
+        <w:rPr>
+          <w:b/>
+          <w:bCs/>
+          <w:i/>
+          <w:iCs/>
+          <w:lang w:val="es-MX"/>
+        </w:rPr>
+        <w:t>Blender</w:t>
+      </w:r>
+      <w:proofErr w:type="spellEnd"/>
+      <w:r>
+        <w:rPr>
+          <w:lang w:val="es-MX"/>
+        </w:rPr>
+        <w:t xml:space="preserve"> (</w:t>
+      </w:r>
+      <w:r>
+        <w:rPr>
+          <w:lang w:val="es-MX"/>
+        </w:rPr>
+        <w:t>figura 3</w:t>
+      </w:r>
+      <w:r>
+        <w:rPr>
+          <w:lang w:val="es-MX"/>
+        </w:rPr>
+        <w:t>) con distintas fuentes de luz para que iluminen los objetos</w:t>
+      </w:r>
+      <w:r>
+        <w:rPr>
+          <w:lang w:val="es-MX"/>
+        </w:rPr>
+        <w:t>; es importante tomar en cuenta cómo es que la luz puede rebotar de un objeto y afectar la iluminación,</w:t>
+      </w:r>
+      <w:r>
+        <w:rPr>
+          <w:lang w:val="es-MX"/>
+        </w:rPr>
+        <w:t xml:space="preserve"> este rebote se puede notar en la pared derecha donde la luz de la ventana</w:t>
+      </w:r>
+      <w:r>
+        <w:rPr>
+          <w:lang w:val="es-MX"/>
+        </w:rPr>
+        <w:t xml:space="preserve"> rebota en la colcha de color azul y esto ilumina tenuemente la pared</w:t>
+      </w:r>
+      <w:r>
+        <w:rPr>
+          <w:lang w:val="es-MX"/>
+        </w:rPr>
+        <w:t>; también se puede notar cerca de la laptop ya que su pantalla ilumina tenuemente la pared</w:t>
+      </w:r>
+      <w:r>
+        <w:rPr>
+          <w:lang w:val="es-MX"/>
+        </w:rPr>
+        <w:t>.</w:t>
+      </w:r>
+      <w:r>
+        <w:rPr>
+          <w:lang w:val="es-MX"/>
+        </w:rPr>
+        <w:t xml:space="preserve"> Con todo esto, </w:t>
+      </w:r>
+      <w:r>
+        <w:rPr>
+          <w:lang w:val="es-MX"/>
+        </w:rPr>
+        <w:lastRenderedPageBreak/>
+        <w:t>es posible generar las texturas como la que se puede observar en la figura 4.</w:t>
+      </w:r>
+    </w:p>
+    <w:p>
+      <w:pPr>
+        <w:pStyle w:val="Textoindependiente"/>
+        <w:rPr>
+          <w:lang w:val="es-MX"/>
+        </w:rPr>
+      </w:pPr>
+      <w:r>
+        <w:rPr>
+          <w:lang w:val="es-MX"/>
+        </w:rPr>
+        <w:t>Después</w:t>
+      </w:r>
+      <w:r>
+        <w:rPr>
+          <w:lang w:val="es-MX"/>
+        </w:rPr>
+        <w:t>, se exportaron todos los modelos</w:t>
+      </w:r>
+      <w:r>
+        <w:rPr>
+          <w:lang w:val="es-MX"/>
+        </w:rPr>
+        <w:t xml:space="preserve"> en formato .</w:t>
+      </w:r>
+      <w:proofErr w:type="spellStart"/>
+      <w:r>
+        <w:rPr>
+          <w:lang w:val="es-MX"/>
+        </w:rPr>
+        <w:t>obj</w:t>
+      </w:r>
+      <w:proofErr w:type="spellEnd"/>
+      <w:r>
+        <w:rPr>
+          <w:lang w:val="es-MX"/>
+        </w:rPr>
+        <w:t xml:space="preserve">, cada objeto tiene su propia textura y material para poder ser representado de manera correcta dentro de </w:t>
+      </w:r>
+      <w:r>
+        <w:rPr>
+          <w:b/>
+          <w:bCs/>
+          <w:i/>
+          <w:iCs/>
+          <w:lang w:val="es-MX"/>
+        </w:rPr>
+        <w:t>Processing</w:t>
+      </w:r>
+      <w:r>
+        <w:rPr>
+          <w:lang w:val="es-MX"/>
+        </w:rPr>
+        <w:t>. El resultado de todo este arduo proceso se puede observar en la figura 5</w:t>
+      </w:r>
+      <w:r>
+        <w:rPr>
+          <w:lang w:val="es-MX"/>
+        </w:rPr>
+        <w:t xml:space="preserve"> donde se pueden observar los modelos 3D dentro de </w:t>
+      </w:r>
+      <w:r>
+        <w:rPr>
+          <w:b/>
+          <w:bCs/>
+          <w:i/>
+          <w:iCs/>
+          <w:lang w:val="es-MX"/>
+        </w:rPr>
+        <w:t>P</w:t>
+      </w:r>
+      <w:r>
+        <w:rPr>
+          <w:b/>
+          <w:bCs/>
+          <w:i/>
+          <w:iCs/>
+          <w:lang w:val="es-MX"/>
+        </w:rPr>
+        <w:t>rocessing</w:t>
+      </w:r>
+      <w:r>
+        <w:rPr>
+          <w:lang w:val="es-MX"/>
+        </w:rPr>
+        <w:t xml:space="preserve"> con su</w:t>
+      </w:r>
+      <w:r>
+        <w:rPr>
+          <w:lang w:val="es-MX"/>
+        </w:rPr>
+        <w:t xml:space="preserve"> iluminación y sombras realistas.</w:t>
+      </w:r>
+    </w:p>
+    <w:p>
+      <w:pPr>
+        <w:pStyle w:val="Textoindependiente"/>
+        <w:rPr>
+          <w:lang w:val="es-MX"/>
+        </w:rPr>
+      </w:pPr>
+      <w:r>
+        <w:rPr>
+          <w:lang w:val="es-MX"/>
+        </w:rPr>
+        <w:t>Como un toque un poco estilístico, también se agregó la luz entrando por la ventana, este efecto se realizó con 4 planos y una textura semitransparente</w:t>
+      </w:r>
+      <w:r>
+        <w:rPr>
+          <w:lang w:val="es-MX"/>
+        </w:rPr>
+        <w:t>.</w:t>
+      </w:r>
+    </w:p>
+    <w:p>
+      <w:pPr>
+        <w:pStyle w:val="Textoindependiente"/>
+        <w:rPr>
+          <w:lang w:val="es-MX"/>
+        </w:rPr>
+      </w:pPr>
+      <w:r>
+        <w:rPr>
+          <w:lang w:val="es-MX"/>
+        </w:rPr>
+        <w:t xml:space="preserve">A parte de todo lo anterior mencionado, fue necesario tomar en cuenta que cada objeto no debería tener más de un tipo de material, ya que si sucede esto </w:t>
+      </w:r>
+      <w:r>
+        <w:rPr>
+          <w:b/>
+          <w:bCs/>
+          <w:i/>
+          <w:iCs/>
+          <w:lang w:val="es-MX"/>
+        </w:rPr>
+        <w:t>Processing</w:t>
+      </w:r>
+      <w:r>
+        <w:rPr>
+          <w:lang w:val="es-MX"/>
+        </w:rPr>
+        <w:t xml:space="preserve"> sufre de grandes problemas de rendimiento.</w:t>
+      </w:r>
+    </w:p>
+    <w:p>
+      <w:pPr>
+        <w:pStyle w:val="Textoindependiente"/>
+        <w:jc w:val="center"/>
+        <w:rPr>
+          <w:lang w:val="es-MX"/>
+        </w:rPr>
+      </w:pPr>
+      <w:r>
+        <w:rPr>
+          <w:noProof/>
+        </w:rPr>
+        <w:drawing>
+          <wp:inline distT="0" distB="0" distL="0" distR="0" wp14:anchorId="28C03E26" wp14:editId="6664554D">
+            <wp:extent cx="2756215" cy="1492950"/>
+            <wp:effectExtent l="0" t="0" r="6350" b="0"/>
+            <wp:docPr id="7" name="Imagen 7"/>
+            <wp:cNvGraphicFramePr>
+              <a:graphicFrameLocks xmlns:a="http://purl.oclc.org/ooxml/drawingml/main" noChangeAspect="1"/>
+            </wp:cNvGraphicFramePr>
+            <a:graphic xmlns:a="http://purl.oclc.org/ooxml/drawingml/main">
+              <a:graphicData uri="http://purl.oclc.org/ooxml/drawingml/picture">
+                <pic:pic xmlns:pic="http://purl.oclc.org/ooxml/drawingml/picture">
+                  <pic:nvPicPr>
+                    <pic:cNvPr id="7" name="Imagen 7"/>
+                    <pic:cNvPicPr/>
+                  </pic:nvPicPr>
+                  <pic:blipFill>
+                    <a:blip r:embed="rId11" cstate="print">
+                      <a:extLst>
+                        <a:ext uri="{28A0092B-C50C-407E-A947-70E740481C1C}">
+                          <a14:useLocalDpi xmlns:a14="http://schemas.microsoft.com/office/drawing/2010/main" val="0"/>
+                        </a:ext>
+                      </a:extLst>
+                    </a:blip>
+                    <a:stretch>
+                      <a:fillRect/>
+                    </a:stretch>
+                  </pic:blipFill>
+                  <pic:spPr>
+                    <a:xfrm>
+                      <a:off x="0" y="0"/>
+                      <a:ext cx="2756215" cy="1492950"/>
+                    </a:xfrm>
+                    <a:prstGeom prst="rect">
+                      <a:avLst/>
+                    </a:prstGeom>
+                  </pic:spPr>
+                </pic:pic>
+              </a:graphicData>
+            </a:graphic>
+          </wp:inline>
+        </w:drawing>
+      </w:r>
+    </w:p>
+    <w:p>
+      <w:pPr>
+        <w:pStyle w:val="Textoindependiente"/>
+        <w:jc w:val="center"/>
+        <w:rPr>
+          <w:sz w:val="16"/>
+          <w:szCs w:val="16"/>
+          <w:lang w:val="es-MX"/>
+        </w:rPr>
+      </w:pPr>
+      <w:r>
+        <w:rPr>
+          <w:sz w:val="16"/>
+          <w:szCs w:val="16"/>
+          <w:lang w:val="es-MX"/>
+        </w:rPr>
+        <w:t>Fig. No.</w:t>
+      </w:r>
+      <w:r>
+        <w:rPr>
+          <w:sz w:val="16"/>
+          <w:szCs w:val="16"/>
+          <w:lang w:val="es-MX"/>
+        </w:rPr>
+        <w:t>3</w:t>
+      </w:r>
+      <w:r>
+        <w:rPr>
+          <w:sz w:val="16"/>
+          <w:szCs w:val="16"/>
+          <w:lang w:val="es-MX"/>
+        </w:rPr>
+        <w:t xml:space="preserve">: </w:t>
+      </w:r>
+      <w:r>
+        <w:rPr>
+          <w:sz w:val="16"/>
+          <w:szCs w:val="16"/>
+          <w:lang w:val="es-MX"/>
+        </w:rPr>
+        <w:t xml:space="preserve">Escena 3D dentro de </w:t>
+      </w:r>
+      <w:proofErr w:type="spellStart"/>
+      <w:r>
+        <w:rPr>
+          <w:sz w:val="16"/>
+          <w:szCs w:val="16"/>
+          <w:lang w:val="es-MX"/>
+        </w:rPr>
+        <w:t>Blender</w:t>
+      </w:r>
+      <w:proofErr w:type="spellEnd"/>
+      <w:r>
+        <w:rPr>
+          <w:sz w:val="16"/>
+          <w:szCs w:val="16"/>
+          <w:lang w:val="es-MX"/>
+        </w:rPr>
+        <w:t>.</w:t>
+      </w:r>
+    </w:p>
+    <w:p>
+      <w:pPr>
+        <w:pStyle w:val="Textoindependiente"/>
+        <w:jc w:val="center"/>
+        <w:rPr>
+          <w:sz w:val="16"/>
+          <w:szCs w:val="16"/>
+          <w:lang w:val="es-MX"/>
+        </w:rPr>
+      </w:pPr>
+    </w:p>
+    <w:p>
+      <w:pPr>
+        <w:pStyle w:val="Textoindependiente"/>
+        <w:jc w:val="center"/>
+        <w:rPr>
+          <w:lang w:val="es-MX"/>
+        </w:rPr>
+      </w:pPr>
+      <w:r>
+        <w:rPr>
+          <w:noProof/>
+          <w:lang w:val="es-MX"/>
+        </w:rPr>
+        <w:drawing>
+          <wp:inline distT="0" distB="0" distL="0" distR="0" wp14:anchorId="02DD2E7D" wp14:editId="601EDC54">
+            <wp:extent cx="1463040" cy="1463040"/>
+            <wp:effectExtent l="0" t="0" r="3810" b="3810"/>
+            <wp:docPr id="8" name="Imagen 8"/>
+            <wp:cNvGraphicFramePr>
+              <a:graphicFrameLocks xmlns:a="http://purl.oclc.org/ooxml/drawingml/main" noChangeAspect="1"/>
+            </wp:cNvGraphicFramePr>
+            <a:graphic xmlns:a="http://purl.oclc.org/ooxml/drawingml/main">
+              <a:graphicData uri="http://purl.oclc.org/ooxml/drawingml/picture">
+                <pic:pic xmlns:pic="http://purl.oclc.org/ooxml/drawingml/picture">
+                  <pic:nvPicPr>
+                    <pic:cNvPr id="0" name="Picture 1"/>
+                    <pic:cNvPicPr>
+                      <a:picLocks noChangeAspect="1" noChangeArrowheads="1"/>
+                    </pic:cNvPicPr>
+                  </pic:nvPicPr>
+                  <pic:blipFill>
+                    <a:blip r:embed="rId12" cstate="print">
+                      <a:extLst>
+                        <a:ext uri="{28A0092B-C50C-407E-A947-70E740481C1C}">
+                          <a14:useLocalDpi xmlns:a14="http://schemas.microsoft.com/office/drawing/2010/main" val="0"/>
+                        </a:ext>
+                      </a:extLst>
+                    </a:blip>
+                    <a:srcRect/>
+                    <a:stretch>
+                      <a:fillRect/>
+                    </a:stretch>
+                  </pic:blipFill>
+                  <pic:spPr bwMode="auto">
+                    <a:xfrm>
+                      <a:off x="0" y="0"/>
+                      <a:ext cx="1466644" cy="1466644"/>
+                    </a:xfrm>
+                    <a:prstGeom prst="rect">
+                      <a:avLst/>
+                    </a:prstGeom>
+                    <a:noFill/>
+                    <a:ln>
+                      <a:noFill/>
+                    </a:ln>
+                  </pic:spPr>
+                </pic:pic>
+              </a:graphicData>
+            </a:graphic>
+          </wp:inline>
+        </w:drawing>
+      </w:r>
+    </w:p>
+    <w:p>
+      <w:pPr>
+        <w:pStyle w:val="Textoindependiente"/>
+        <w:jc w:val="center"/>
+        <w:rPr>
+          <w:sz w:val="16"/>
+          <w:szCs w:val="16"/>
+          <w:lang w:val="es-MX"/>
+        </w:rPr>
+      </w:pPr>
+      <w:r>
+        <w:rPr>
+          <w:sz w:val="16"/>
+          <w:szCs w:val="16"/>
+          <w:lang w:val="es-MX"/>
+        </w:rPr>
+        <w:t>Fig. No.</w:t>
+      </w:r>
+      <w:r>
+        <w:rPr>
+          <w:sz w:val="16"/>
+          <w:szCs w:val="16"/>
+          <w:lang w:val="es-MX"/>
+        </w:rPr>
+        <w:t>4</w:t>
+      </w:r>
+      <w:r>
+        <w:rPr>
+          <w:sz w:val="16"/>
+          <w:szCs w:val="16"/>
+          <w:lang w:val="es-MX"/>
+        </w:rPr>
+        <w:t xml:space="preserve">: </w:t>
+      </w:r>
+      <w:r>
+        <w:rPr>
+          <w:sz w:val="16"/>
+          <w:szCs w:val="16"/>
+          <w:lang w:val="es-MX"/>
+        </w:rPr>
+        <w:t xml:space="preserve">Textura de la cama, después del proceso de </w:t>
+      </w:r>
+      <w:proofErr w:type="spellStart"/>
+      <w:r>
+        <w:rPr>
+          <w:i/>
+          <w:iCs/>
+          <w:sz w:val="16"/>
+          <w:szCs w:val="16"/>
+          <w:lang w:val="es-MX"/>
+        </w:rPr>
+        <w:t>bake</w:t>
+      </w:r>
+      <w:proofErr w:type="spellEnd"/>
+      <w:r>
+        <w:rPr>
+          <w:sz w:val="16"/>
+          <w:szCs w:val="16"/>
+          <w:lang w:val="es-MX"/>
+        </w:rPr>
+        <w:t>.</w:t>
+      </w:r>
+    </w:p>
+    <w:p>
+      <w:pPr>
+        <w:pStyle w:val="Textoindependiente"/>
+        <w:rPr>
+          <w:lang w:val="es-MX"/>
+        </w:rPr>
+      </w:pPr>
     </w:p>
     <w:p>
       <w:pPr>
@@ -1312,7 +1920,7 @@
                     <pic:cNvPicPr/>
                   </pic:nvPicPr>
                   <pic:blipFill>
-                    <a:blip r:embed="rId11"/>
+                    <a:blip r:embed="rId13"/>
                     <a:stretch>
                       <a:fillRect/>
                     </a:stretch>
@@ -1357,7 +1965,7 @@
           <w:szCs w:val="16"/>
           <w:lang w:val="es-MX"/>
         </w:rPr>
-        <w:t>3</w:t>
+        <w:t>5</w:t>
       </w:r>
       <w:r>
         <w:rPr>
@@ -1373,18 +1981,16 @@
           <w:szCs w:val="16"/>
           <w:lang w:val="es-MX"/>
         </w:rPr>
-        <w:t>Elementos en 3 dimensiones .</w:t>
-      </w:r>
-      <w:proofErr w:type="spellStart"/>
+        <w:t>Modelos 3D importados en Processing</w:t>
+      </w:r>
       <w:r>
         <w:rPr>
           <w:sz w:val="16"/>
           <w:szCs w:val="16"/>
           <w:lang w:val="es-MX"/>
         </w:rPr>
-        <w:t>obj</w:t>
-      </w:r>
-      <w:proofErr w:type="spellEnd"/>
+        <w:t>.</w:t>
+      </w:r>
     </w:p>
     <w:p>
       <w:pPr>
@@ -1481,7 +2087,7 @@
                     </pic:cNvPicPr>
                   </pic:nvPicPr>
                   <pic:blipFill>
-                    <a:blip r:embed="rId12">
+                    <a:blip r:embed="rId14">
                       <a:extLst>
                         <a:ext uri="{28A0092B-C50C-407E-A947-70E740481C1C}">
                           <a14:useLocalDpi xmlns:a14="http://schemas.microsoft.com/office/drawing/2010/main" val="0"/>
@@ -1723,10 +2329,18 @@
         <w:pStyle w:val="bulletlist"/>
       </w:pPr>
       <w:r>
-        <w:t xml:space="preserve">Do not mix complete spellings and </w:t>
+        <w:t xml:space="preserve">Do not mix complete </w:t>
       </w:r>
       <w:proofErr w:type="spellStart"/>
       <w:r>
+        <w:t>spellings</w:t>
+      </w:r>
+      <w:proofErr w:type="spellEnd"/>
+      <w:r>
+        <w:t xml:space="preserve"> and </w:t>
+      </w:r>
+      <w:proofErr w:type="spellStart"/>
+      <w:r>
         <w:t>abbreviations</w:t>
       </w:r>
       <w:proofErr w:type="spellEnd"/>
@@ -1787,7 +2401,15 @@
       </w:r>
       <w:proofErr w:type="spellEnd"/>
       <w:r>
-        <w:t>”, not “. . . a few H”.</w:t>
+        <w:t xml:space="preserve">”, </w:t>
+      </w:r>
+      <w:proofErr w:type="spellStart"/>
+      <w:r>
+        <w:t>not</w:t>
+      </w:r>
+      <w:proofErr w:type="spellEnd"/>
+      <w:r>
+        <w:t xml:space="preserve"> “. . . a few H”.</w:t>
       </w:r>
     </w:p>
     <w:p>
@@ -1816,6 +2438,7 @@
         <w:pStyle w:val="Ttulo2"/>
       </w:pPr>
       <w:r>
+        <w:lastRenderedPageBreak/>
         <w:t>Equations</w:t>
       </w:r>
     </w:p>
@@ -1875,7 +2498,15 @@
       </w:r>
       <w:proofErr w:type="spellEnd"/>
       <w:r>
-        <w:t xml:space="preserve"> exponents. Italicize Roman symbols for quantities and variables, but not Greek symbols. Use a long dash rather than a hyphen for a minus sign. Punctuate equations with commas or periods when they are part of a sentence, as in</w:t>
+        <w:t xml:space="preserve"> </w:t>
+      </w:r>
+      <w:proofErr w:type="spellStart"/>
+      <w:r>
+        <w:t>exponents</w:t>
+      </w:r>
+      <w:proofErr w:type="spellEnd"/>
+      <w:r>
+        <w:t>. Italicize Roman symbols for quantities and variables, but not Greek symbols. Use a long dash rather than a hyphen for a minus sign. Punctuate equations with commas or periods when they are part of a sentence, as in</w:t>
       </w:r>
       <w:r>
         <w:rPr>
@@ -2062,7 +2693,6 @@
         <w:pStyle w:val="bulletlist"/>
       </w:pPr>
       <w:r>
-        <w:lastRenderedPageBreak/>
         <w:t>There is no period after the “et” in the Latin abbreviation “et al.”.</w:t>
       </w:r>
     </w:p>
@@ -2354,6 +2984,7 @@
         <w:t xml:space="preserve">Text heads organize the topics on a relational, hierarchical basis. For example, the paper title is the primary text head because all subsequent material relates and elaborates on this one topic. If there are two or more sub-topics, the next level head (uppercase Roman numerals) should be used and, conversely, if there are not at least two sub-topics, then no subheads should be </w:t>
       </w:r>
       <w:r>
+        <w:lastRenderedPageBreak/>
         <w:t>introduced. Styles named “Heading 1”, “Heading 2”, “Heading 3”, and “Heading 4” are prescribed.</w:t>
       </w:r>
     </w:p>
@@ -2801,10 +3432,18 @@
         <w:t>The preferred spelling of the word “acknowledgment” in America is without an “e” after the “g</w:t>
       </w:r>
       <w:r>
-        <w:t xml:space="preserve">”. Avoid </w:t>
+        <w:t xml:space="preserve">”. </w:t>
       </w:r>
       <w:proofErr w:type="spellStart"/>
       <w:r>
+        <w:t>Avoid</w:t>
+      </w:r>
+      <w:proofErr w:type="spellEnd"/>
+      <w:r>
+        <w:t xml:space="preserve"> </w:t>
+      </w:r>
+      <w:proofErr w:type="spellStart"/>
+      <w:r>
         <w:t>the</w:t>
       </w:r>
       <w:proofErr w:type="spellEnd"/>
@@ -2944,7 +3583,6 @@
         <w:pStyle w:val="Textoindependiente"/>
       </w:pPr>
       <w:r>
-        <w:lastRenderedPageBreak/>
         <w:t>Unless there are six au</w:t>
       </w:r>
       <w:r>
@@ -3037,6 +3675,9 @@
           <w:numId w:val="0"/>
         </w:numPr>
         <w:ind w:start="18pt" w:hanging="18pt"/>
+        <w:rPr>
+          <w:lang w:val="es-MX"/>
+        </w:rPr>
       </w:pPr>
     </w:p>
     <w:p>
@@ -3077,7 +3718,91 @@
           <w:szCs w:val="20"/>
           <w:lang w:val="x-none" w:eastAsia="x-none"/>
         </w:rPr>
-        <w:t xml:space="preserve">IEEE conference templates contain guidance text for composing and formatting conference papers. Please ensure that all template text is removed from your conference paper prior to submission to the conference. Failure to remove template text from your paper </w:t>
+        <w:t xml:space="preserve">IEEE </w:t>
+      </w:r>
+      <w:proofErr w:type="spellStart"/>
+      <w:r>
+        <w:rPr>
+          <w:rFonts w:eastAsia="SimSun"/>
+          <w:b/>
+          <w:noProof w:val="0"/>
+          <w:color w:val="FF0000"/>
+          <w:spacing w:val="-1"/>
+          <w:sz w:val="20"/>
+          <w:szCs w:val="20"/>
+          <w:lang w:val="x-none" w:eastAsia="x-none"/>
+        </w:rPr>
+        <w:t>conference</w:t>
+      </w:r>
+      <w:proofErr w:type="spellEnd"/>
+      <w:r>
+        <w:rPr>
+          <w:rFonts w:eastAsia="SimSun"/>
+          <w:b/>
+          <w:noProof w:val="0"/>
+          <w:color w:val="FF0000"/>
+          <w:spacing w:val="-1"/>
+          <w:sz w:val="20"/>
+          <w:szCs w:val="20"/>
+          <w:lang w:val="x-none" w:eastAsia="x-none"/>
+        </w:rPr>
+        <w:t xml:space="preserve"> </w:t>
+      </w:r>
+      <w:proofErr w:type="spellStart"/>
+      <w:r>
+        <w:rPr>
+          <w:rFonts w:eastAsia="SimSun"/>
+          <w:b/>
+          <w:noProof w:val="0"/>
+          <w:color w:val="FF0000"/>
+          <w:spacing w:val="-1"/>
+          <w:sz w:val="20"/>
+          <w:szCs w:val="20"/>
+          <w:lang w:val="x-none" w:eastAsia="x-none"/>
+        </w:rPr>
+        <w:t>templates</w:t>
+      </w:r>
+      <w:proofErr w:type="spellEnd"/>
+      <w:r>
+        <w:rPr>
+          <w:rFonts w:eastAsia="SimSun"/>
+          <w:b/>
+          <w:noProof w:val="0"/>
+          <w:color w:val="FF0000"/>
+          <w:spacing w:val="-1"/>
+          <w:sz w:val="20"/>
+          <w:szCs w:val="20"/>
+          <w:lang w:val="x-none" w:eastAsia="x-none"/>
+        </w:rPr>
+        <w:t xml:space="preserve"> </w:t>
+      </w:r>
+      <w:proofErr w:type="spellStart"/>
+      <w:r>
+        <w:rPr>
+          <w:rFonts w:eastAsia="SimSun"/>
+          <w:b/>
+          <w:noProof w:val="0"/>
+          <w:color w:val="FF0000"/>
+          <w:spacing w:val="-1"/>
+          <w:sz w:val="20"/>
+          <w:szCs w:val="20"/>
+          <w:lang w:val="x-none" w:eastAsia="x-none"/>
+        </w:rPr>
+        <w:t>contain</w:t>
+      </w:r>
+      <w:proofErr w:type="spellEnd"/>
+      <w:r>
+        <w:rPr>
+          <w:rFonts w:eastAsia="SimSun"/>
+          <w:b/>
+          <w:noProof w:val="0"/>
+          <w:color w:val="FF0000"/>
+          <w:spacing w:val="-1"/>
+          <w:sz w:val="20"/>
+          <w:szCs w:val="20"/>
+          <w:lang w:val="x-none" w:eastAsia="x-none"/>
+        </w:rPr>
+        <w:t xml:space="preserve"> guidance text for composing and formatting conference papers. Please ensure that all template text is removed from your conference paper prior to submission to the conference. Failure to remove template text from your paper </w:t>
       </w:r>
       <w:r>
         <w:rPr>
@@ -4681,6 +5406,7 @@
     <w:lsdException w:name="Emphasis" w:qFormat="1"/>
     <w:lsdException w:name="Normal (Web)" w:uiPriority="99"/>
     <w:lsdException w:name="HTML Keyboard" w:semiHidden="1" w:unhideWhenUsed="1"/>
+    <w:lsdException w:name="Normal Table" w:semiHidden="1" w:unhideWhenUsed="1"/>
     <w:lsdException w:name="annotation subject" w:semiHidden="1" w:unhideWhenUsed="1"/>
     <w:lsdException w:name="No List" w:semiHidden="1" w:unhideWhenUsed="1"/>
     <w:lsdException w:name="Outline List 1" w:semiHidden="1" w:unhideWhenUsed="1"/>
@@ -4723,8 +5449,11 @@
     <w:lsdException w:name="Table Contemporary" w:semiHidden="1" w:unhideWhenUsed="1"/>
     <w:lsdException w:name="Table Elegant" w:semiHidden="1" w:unhideWhenUsed="1"/>
     <w:lsdException w:name="Table Professional" w:semiHidden="1" w:unhideWhenUsed="1"/>
+    <w:lsdException w:name="Table Subtle 1" w:semiHidden="1" w:unhideWhenUsed="1"/>
     <w:lsdException w:name="Table Subtle 2" w:semiHidden="1" w:unhideWhenUsed="1"/>
     <w:lsdException w:name="Table Web 1" w:semiHidden="1" w:unhideWhenUsed="1"/>
+    <w:lsdException w:name="Table Web 2" w:semiHidden="1" w:unhideWhenUsed="1"/>
+    <w:lsdException w:name="Table Web 3" w:semiHidden="1" w:unhideWhenUsed="1"/>
     <w:lsdException w:name="Balloon Text" w:semiHidden="1" w:unhideWhenUsed="1"/>
     <w:lsdException w:name="Table Theme" w:semiHidden="1" w:unhideWhenUsed="1"/>
     <w:lsdException w:name="Placeholder Text" w:semiHidden="1" w:uiPriority="99"/>

</xml_diff>

<commit_message>
Cambios pequeños e inicio de la explicación de los botones
</commit_message>
<xml_diff>
--- a/Reporte_Final_desesperado.docx
+++ b/Reporte_Final_desesperado.docx
@@ -1459,6 +1459,12 @@
         </w:rPr>
         <w:t>.</w:t>
       </w:r>
+      <w:r>
+        <w:rPr>
+          <w:lang w:val="es-MX"/>
+        </w:rPr>
+        <w:t xml:space="preserve"> (3)</w:t>
+      </w:r>
     </w:p>
     <w:p>
       <w:pPr>
@@ -2413,11 +2419,37 @@
         <w:rPr>
           <w:lang w:val="es-MX"/>
         </w:rPr>
-        <w:t xml:space="preserve">Para implementar el movimiento de la cámara, se utilizaron las coordenadas del ratón y se mapearon a distintos valores de rotación para nuestra cámara. Para implementar la segunda parte, fue un proceso más complicado, ya que debíamos dibujar la interfaz sobre todo lo demás y sin tomar en cuenta la perspectiva de la cámara, para esto se usó la función </w:t>
+        <w:t xml:space="preserve">Para </w:t>
+      </w:r>
+      <w:r>
+        <w:rPr>
+          <w:lang w:val="es-MX"/>
+        </w:rPr>
+        <w:t>implementar</w:t>
+      </w:r>
+      <w:r>
+        <w:rPr>
+          <w:lang w:val="es-MX"/>
+        </w:rPr>
+        <w:t xml:space="preserve"> el movimiento de la cámara, se utilizaron las coordenadas del ratón y se mapearon a distintos valores de rotación para nuestra cámara. </w:t>
+      </w:r>
+      <w:r>
+        <w:rPr>
+          <w:lang w:val="es-MX"/>
+        </w:rPr>
+        <w:t>Para desarrollar</w:t>
+      </w:r>
+      <w:r>
+        <w:rPr>
+          <w:lang w:val="es-MX"/>
+        </w:rPr>
+        <w:t xml:space="preserve"> la segunda parte, fue un proceso más complicado, ya que debíamos dibujar la interfaz sobre todo lo demás y sin tomar en cuenta la perspectiva de la cámara, para esto se usó la función </w:t>
       </w:r>
       <w:proofErr w:type="spellStart"/>
       <w:r>
         <w:rPr>
+          <w:i/>
+          <w:iCs/>
           <w:lang w:val="es-MX"/>
         </w:rPr>
         <w:t>hint</w:t>
@@ -2429,15 +2461,6 @@
         </w:rPr>
         <w:t>, la cual nos permite desactivar la profundidad en tres dimensiones, con esto nos es posible dibujar sobre nuestro fondo y sin tener perspectiva en tres dimensiones.</w:t>
       </w:r>
-    </w:p>
-    <w:p>
-      <w:pPr>
-        <w:jc w:val="start"/>
-        <w:rPr>
-          <w:spacing w:val="-1"/>
-          <w:lang w:val="es-MX" w:eastAsia="x-none"/>
-        </w:rPr>
-      </w:pPr>
       <w:r>
         <w:rPr>
           <w:lang w:val="es-MX"/>
@@ -2565,15 +2588,7 @@
           <w:szCs w:val="16"/>
           <w:lang w:val="es-MX"/>
         </w:rPr>
-        <w:t>Pantalla principal</w:t>
-      </w:r>
-      <w:r>
-        <w:rPr>
-          <w:sz w:val="16"/>
-          <w:szCs w:val="16"/>
-          <w:lang w:val="es-MX"/>
-        </w:rPr>
-        <w:t>.</w:t>
+        <w:t>Pantalla principal.</w:t>
       </w:r>
     </w:p>
     <w:p>
@@ -2765,15 +2780,7 @@
           <w:szCs w:val="16"/>
           <w:lang w:val="es-MX"/>
         </w:rPr>
-        <w:t xml:space="preserve"> El Desesperado con cubrebocas</w:t>
-      </w:r>
-      <w:r>
-        <w:rPr>
-          <w:sz w:val="16"/>
-          <w:szCs w:val="16"/>
-          <w:lang w:val="es-MX"/>
-        </w:rPr>
-        <w:t>.</w:t>
+        <w:t xml:space="preserve"> El Desesperado con cubrebocas.</w:t>
       </w:r>
     </w:p>
     <w:p>
@@ -2975,7 +2982,23 @@
           <w:noProof w:val="0"/>
           <w:lang w:val="es-MX"/>
         </w:rPr>
-        <w:t>. (s. f.). HA! Recuperado 14 de junio de 2021, de https://historia-arte.com/obras/el-desesperado-autorretrato-de-courbet</w:t>
+        <w:t xml:space="preserve">. (s. f.). </w:t>
+      </w:r>
+      <w:proofErr w:type="gramStart"/>
+      <w:r>
+        <w:rPr>
+          <w:noProof w:val="0"/>
+          <w:lang w:val="es-MX"/>
+        </w:rPr>
+        <w:t>HA!</w:t>
+      </w:r>
+      <w:proofErr w:type="gramEnd"/>
+      <w:r>
+        <w:rPr>
+          <w:noProof w:val="0"/>
+          <w:lang w:val="es-MX"/>
+        </w:rPr>
+        <w:t xml:space="preserve"> Recuperado 14 de junio de 2021, de https://historia-arte.com/obras/el-desesperado-autorretrato-de-courbet</w:t>
       </w:r>
     </w:p>
     <w:p>

</xml_diff>